<commit_message>
Added test class for Service layer, implemented test for getProductsContaining
</commit_message>
<xml_diff>
--- a/Foundations/What Are Test Slices in Spring Boot.docx
+++ b/Foundations/What Are Test Slices in Spring Boot.docx
@@ -388,6 +388,12 @@
       </w:pPr>
     </w:p>
     <w:p>
+      <w:pPr>
+        <w:rPr>
+          <w:b/>
+          <w:bCs/>
+        </w:rPr>
+      </w:pPr>
       <w:r>
         <w:rPr>
           <w:b/>
@@ -396,6 +402,333 @@
         <w:t>Research Test Slicing</w:t>
       </w:r>
     </w:p>
+    <w:p>
+      <w:pPr>
+        <w:rPr>
+          <w:b/>
+          <w:bCs/>
+        </w:rPr>
+      </w:pPr>
+    </w:p>
+    <w:p>
+      <w:pPr>
+        <w:rPr>
+          <w:b/>
+          <w:bCs/>
+        </w:rPr>
+      </w:pPr>
+    </w:p>
+    <w:p>
+      <w:pPr>
+        <w:rPr>
+          <w:b/>
+          <w:bCs/>
+        </w:rPr>
+      </w:pPr>
+    </w:p>
+    <w:p>
+      <w:pPr>
+        <w:rPr>
+          <w:b/>
+          <w:bCs/>
+        </w:rPr>
+      </w:pPr>
+    </w:p>
+    <w:p>
+      <w:pPr>
+        <w:rPr>
+          <w:b/>
+          <w:bCs/>
+        </w:rPr>
+      </w:pPr>
+    </w:p>
+    <w:p>
+      <w:pPr>
+        <w:rPr>
+          <w:b/>
+          <w:bCs/>
+        </w:rPr>
+      </w:pPr>
+    </w:p>
+    <w:p>
+      <w:pPr>
+        <w:rPr>
+          <w:b/>
+          <w:bCs/>
+        </w:rPr>
+      </w:pPr>
+    </w:p>
+    <w:p>
+      <w:pPr>
+        <w:rPr>
+          <w:b/>
+          <w:bCs/>
+        </w:rPr>
+      </w:pPr>
+      <w:r>
+        <w:rPr>
+          <w:rFonts w:ascii="Segoe UI Emoji" w:hAnsi="Segoe UI Emoji" w:cs="Segoe UI Emoji"/>
+          <w:b/>
+          <w:bCs/>
+        </w:rPr>
+        <w:lastRenderedPageBreak/>
+        <w:t>⭐</w:t>
+      </w:r>
+      <w:r>
+        <w:rPr>
+          <w:b/>
+          <w:bCs/>
+        </w:rPr>
+        <w:t xml:space="preserve"> 1. Why you use @ExtendWith(MockitoExtension.class)</w:t>
+      </w:r>
+    </w:p>
+    <w:p>
+      <w:pPr>
+        <w:rPr>
+          <w:b/>
+          <w:bCs/>
+        </w:rPr>
+      </w:pPr>
+      <w:r>
+        <w:rPr>
+          <w:b/>
+          <w:bCs/>
+        </w:rPr>
+        <w:t>Short answer (the one you want to remember):</w:t>
+      </w:r>
+    </w:p>
+    <w:p>
+      <w:r>
+        <w:t xml:space="preserve">@ExtendWith(MockitoExtension.class) tells JUnit 5 to </w:t>
+      </w:r>
+      <w:r>
+        <w:rPr>
+          <w:b/>
+          <w:bCs/>
+        </w:rPr>
+        <w:t>activate Mockito’s mocking engine</w:t>
+      </w:r>
+      <w:r>
+        <w:t xml:space="preserve"> so that:</w:t>
+      </w:r>
+    </w:p>
+    <w:p>
+      <w:pPr>
+        <w:numPr>
+          <w:ilvl w:val="0"/>
+          <w:numId w:val="3"/>
+        </w:numPr>
+      </w:pPr>
+      <w:r>
+        <w:t>@Mock fields are created automatically</w:t>
+      </w:r>
+    </w:p>
+    <w:p>
+      <w:pPr>
+        <w:numPr>
+          <w:ilvl w:val="0"/>
+          <w:numId w:val="3"/>
+        </w:numPr>
+      </w:pPr>
+      <w:r>
+        <w:t>@InjectMocks works</w:t>
+      </w:r>
+    </w:p>
+    <w:p>
+      <w:pPr>
+        <w:numPr>
+          <w:ilvl w:val="0"/>
+          <w:numId w:val="3"/>
+        </w:numPr>
+      </w:pPr>
+      <w:r>
+        <w:t>Mockito’s lifecycle hooks run correctly</w:t>
+      </w:r>
+    </w:p>
+    <w:p>
+      <w:pPr>
+        <w:numPr>
+          <w:ilvl w:val="0"/>
+          <w:numId w:val="3"/>
+        </w:numPr>
+      </w:pPr>
+      <w:r>
+        <w:t>No Spring context is started (pure unit test)</w:t>
+      </w:r>
+    </w:p>
+    <w:p>
+      <w:pPr>
+        <w:rPr>
+          <w:b/>
+          <w:bCs/>
+        </w:rPr>
+      </w:pPr>
+      <w:r>
+        <w:rPr>
+          <w:b/>
+          <w:bCs/>
+        </w:rPr>
+        <w:t>Long answer (why it matters):</w:t>
+      </w:r>
+    </w:p>
+    <w:p>
+      <w:r>
+        <w:t>Without this extension:</w:t>
+      </w:r>
+    </w:p>
+    <w:p>
+      <w:pPr>
+        <w:numPr>
+          <w:ilvl w:val="0"/>
+          <w:numId w:val="4"/>
+        </w:numPr>
+      </w:pPr>
+      <w:r>
+        <w:t xml:space="preserve">Your @Mock fields would be </w:t>
+      </w:r>
+      <w:r>
+        <w:rPr>
+          <w:b/>
+          <w:bCs/>
+        </w:rPr>
+        <w:t>null</w:t>
+      </w:r>
+    </w:p>
+    <w:p>
+      <w:pPr>
+        <w:numPr>
+          <w:ilvl w:val="0"/>
+          <w:numId w:val="4"/>
+        </w:numPr>
+      </w:pPr>
+      <w:r>
+        <w:t>Your service under test would not receive injected mocks</w:t>
+      </w:r>
+    </w:p>
+    <w:p>
+      <w:pPr>
+        <w:numPr>
+          <w:ilvl w:val="0"/>
+          <w:numId w:val="4"/>
+        </w:numPr>
+      </w:pPr>
+      <w:r>
+        <w:t>Mockito wouldn’t initialize anything</w:t>
+      </w:r>
+    </w:p>
+    <w:p>
+      <w:r>
+        <w:t xml:space="preserve">JUnit 5 does </w:t>
+      </w:r>
+      <w:r>
+        <w:rPr>
+          <w:b/>
+          <w:bCs/>
+        </w:rPr>
+        <w:t>not</w:t>
+      </w:r>
+      <w:r>
+        <w:t xml:space="preserve"> know about Mockito by default. Mockito does </w:t>
+      </w:r>
+      <w:r>
+        <w:rPr>
+          <w:b/>
+          <w:bCs/>
+        </w:rPr>
+        <w:t>not</w:t>
+      </w:r>
+      <w:r>
+        <w:t xml:space="preserve"> know about JUnit by default. @ExtendWith(MockitoExtension.class) is the bridge.</w:t>
+      </w:r>
+    </w:p>
+    <w:p>
+      <w:pPr>
+        <w:rPr>
+          <w:b/>
+          <w:bCs/>
+        </w:rPr>
+      </w:pPr>
+      <w:r>
+        <w:rPr>
+          <w:b/>
+          <w:bCs/>
+        </w:rPr>
+        <w:t>When to use it</w:t>
+      </w:r>
+    </w:p>
+    <w:p>
+      <w:r>
+        <w:t xml:space="preserve">Use it for </w:t>
+      </w:r>
+      <w:r>
+        <w:rPr>
+          <w:b/>
+          <w:bCs/>
+        </w:rPr>
+        <w:t>pure unit tests</w:t>
+      </w:r>
+      <w:r>
+        <w:t xml:space="preserve">, like your </w:t>
+      </w:r>
+      <w:proofErr w:type="spellStart"/>
+      <w:r>
+        <w:t>ProductServiceTest</w:t>
+      </w:r>
+      <w:proofErr w:type="spellEnd"/>
+      <w:r>
+        <w:t>, where you want:</w:t>
+      </w:r>
+    </w:p>
+    <w:p>
+      <w:pPr>
+        <w:numPr>
+          <w:ilvl w:val="0"/>
+          <w:numId w:val="5"/>
+        </w:numPr>
+      </w:pPr>
+      <w:r>
+        <w:t>No Spring context</w:t>
+      </w:r>
+    </w:p>
+    <w:p>
+      <w:pPr>
+        <w:numPr>
+          <w:ilvl w:val="0"/>
+          <w:numId w:val="5"/>
+        </w:numPr>
+      </w:pPr>
+      <w:r>
+        <w:t>No database</w:t>
+      </w:r>
+    </w:p>
+    <w:p>
+      <w:pPr>
+        <w:numPr>
+          <w:ilvl w:val="0"/>
+          <w:numId w:val="5"/>
+        </w:numPr>
+      </w:pPr>
+      <w:r>
+        <w:t>No HTTP</w:t>
+      </w:r>
+    </w:p>
+    <w:p>
+      <w:pPr>
+        <w:numPr>
+          <w:ilvl w:val="0"/>
+          <w:numId w:val="5"/>
+        </w:numPr>
+      </w:pPr>
+      <w:r>
+        <w:t>Only Java + Mockito</w:t>
+      </w:r>
+    </w:p>
+    <w:p>
+      <w:r>
+        <w:t>This is the correct and modern way to unit test services in Spring Boot 4.</w:t>
+      </w:r>
+    </w:p>
+    <w:p/>
     <w:sectPr>
       <w:pgSz w:w="12240" w:h="15840"/>
       <w:pgMar w:top="1440" w:right="1440" w:bottom="1440" w:left="1440" w:header="720" w:footer="720" w:gutter="0"/>
@@ -409,6 +742,304 @@
 <file path=word/numbering.xml><?xml version="1.0" encoding="utf-8"?>
 <w:numbering xmlns:wpc="http://schemas.microsoft.com/office/word/2010/wordprocessingCanvas" xmlns:cx="http://schemas.microsoft.com/office/drawing/2014/chartex" xmlns:cx1="http://schemas.microsoft.com/office/drawing/2015/9/8/chartex" xmlns:cx2="http://schemas.microsoft.com/office/drawing/2015/10/21/chartex" xmlns:cx3="http://schemas.microsoft.com/office/drawing/2016/5/9/chartex" xmlns:cx4="http://schemas.microsoft.com/office/drawing/2016/5/10/chartex" xmlns:cx5="http://schemas.microsoft.com/office/drawing/2016/5/11/chartex" xmlns:cx6="http://schemas.microsoft.com/office/drawing/2016/5/12/chartex" xmlns:cx7="http://schemas.microsoft.com/office/drawing/2016/5/13/chartex" xmlns:cx8="http://schemas.microsoft.com/office/drawing/2016/5/14/chartex" xmlns:mc="http://schemas.openxmlformats.org/markup-compatibility/2006" xmlns:aink="http://schemas.microsoft.com/office/drawing/2016/ink" xmlns:am3d="http://schemas.microsoft.com/office/drawing/2017/model3d" xmlns:o="urn:schemas-microsoft-com:office:office" xmlns:oel="http://schemas.microsoft.com/office/2019/extlst" xmlns:r="http://schemas.openxmlformats.org/officeDocument/2006/relationships" xmlns:m="http://schemas.openxmlformats.org/officeDocument/2006/math" xmlns:v="urn:schemas-microsoft-com:vml" xmlns:wp14="http://schemas.microsoft.com/office/word/2010/wordprocessingDrawing" xmlns:wp="http://schemas.openxmlformats.org/drawingml/2006/wordprocessingDrawing" xmlns:w10="urn:schemas-microsoft-com:office:word" xmlns:w="http://schemas.openxmlformats.org/wordprocessingml/2006/main" xmlns:w14="http://schemas.microsoft.com/office/word/2010/wordml" xmlns:w15="http://schemas.microsoft.com/office/word/2012/wordml" xmlns:w16cex="http://schemas.microsoft.com/office/word/2018/wordml/cex" xmlns:w16cid="http://schemas.microsoft.com/office/word/2016/wordml/cid" xmlns:w16="http://schemas.microsoft.com/office/word/2018/wordml" xmlns:w16du="http://schemas.microsoft.com/office/word/2023/wordml/word16du" xmlns:w16sdtdh="http://schemas.microsoft.com/office/word/2020/wordml/sdtdatahash" xmlns:w16sdtfl="http://schemas.microsoft.com/office/word/2024/wordml/sdtformatlock" xmlns:w16se="http://schemas.microsoft.com/office/word/2015/wordml/symex" xmlns:wpg="http://schemas.microsoft.com/office/word/2010/wordprocessingGroup" xmlns:wpi="http://schemas.microsoft.com/office/word/2010/wordprocessingInk" xmlns:wne="http://schemas.microsoft.com/office/word/2006/wordml" xmlns:wps="http://schemas.microsoft.com/office/word/2010/wordprocessingShape" mc:Ignorable="w14 w15 w16se w16cid w16 w16cex w16sdtdh w16sdtfl w16du wp14">
   <w:abstractNum w:abstractNumId="0" w15:restartNumberingAfterBreak="0">
+    <w:nsid w:val="15B507FB"/>
+    <w:multiLevelType w:val="multilevel"/>
+    <w:tmpl w:val="B5449384"/>
+    <w:lvl w:ilvl="0">
+      <w:start w:val="1"/>
+      <w:numFmt w:val="bullet"/>
+      <w:lvlText w:val=""/>
+      <w:lvlJc w:val="left"/>
+      <w:pPr>
+        <w:tabs>
+          <w:tab w:val="num" w:pos="720"/>
+        </w:tabs>
+        <w:ind w:left="720" w:hanging="360"/>
+      </w:pPr>
+      <w:rPr>
+        <w:rFonts w:ascii="Symbol" w:hAnsi="Symbol" w:hint="default"/>
+        <w:sz w:val="20"/>
+      </w:rPr>
+    </w:lvl>
+    <w:lvl w:ilvl="1" w:tentative="1">
+      <w:start w:val="1"/>
+      <w:numFmt w:val="bullet"/>
+      <w:lvlText w:val="o"/>
+      <w:lvlJc w:val="left"/>
+      <w:pPr>
+        <w:tabs>
+          <w:tab w:val="num" w:pos="1440"/>
+        </w:tabs>
+        <w:ind w:left="1440" w:hanging="360"/>
+      </w:pPr>
+      <w:rPr>
+        <w:rFonts w:ascii="Courier New" w:hAnsi="Courier New" w:hint="default"/>
+        <w:sz w:val="20"/>
+      </w:rPr>
+    </w:lvl>
+    <w:lvl w:ilvl="2" w:tentative="1">
+      <w:start w:val="1"/>
+      <w:numFmt w:val="bullet"/>
+      <w:lvlText w:val=""/>
+      <w:lvlJc w:val="left"/>
+      <w:pPr>
+        <w:tabs>
+          <w:tab w:val="num" w:pos="2160"/>
+        </w:tabs>
+        <w:ind w:left="2160" w:hanging="360"/>
+      </w:pPr>
+      <w:rPr>
+        <w:rFonts w:ascii="Wingdings" w:hAnsi="Wingdings" w:hint="default"/>
+        <w:sz w:val="20"/>
+      </w:rPr>
+    </w:lvl>
+    <w:lvl w:ilvl="3" w:tentative="1">
+      <w:start w:val="1"/>
+      <w:numFmt w:val="bullet"/>
+      <w:lvlText w:val=""/>
+      <w:lvlJc w:val="left"/>
+      <w:pPr>
+        <w:tabs>
+          <w:tab w:val="num" w:pos="2880"/>
+        </w:tabs>
+        <w:ind w:left="2880" w:hanging="360"/>
+      </w:pPr>
+      <w:rPr>
+        <w:rFonts w:ascii="Wingdings" w:hAnsi="Wingdings" w:hint="default"/>
+        <w:sz w:val="20"/>
+      </w:rPr>
+    </w:lvl>
+    <w:lvl w:ilvl="4" w:tentative="1">
+      <w:start w:val="1"/>
+      <w:numFmt w:val="bullet"/>
+      <w:lvlText w:val=""/>
+      <w:lvlJc w:val="left"/>
+      <w:pPr>
+        <w:tabs>
+          <w:tab w:val="num" w:pos="3600"/>
+        </w:tabs>
+        <w:ind w:left="3600" w:hanging="360"/>
+      </w:pPr>
+      <w:rPr>
+        <w:rFonts w:ascii="Wingdings" w:hAnsi="Wingdings" w:hint="default"/>
+        <w:sz w:val="20"/>
+      </w:rPr>
+    </w:lvl>
+    <w:lvl w:ilvl="5" w:tentative="1">
+      <w:start w:val="1"/>
+      <w:numFmt w:val="bullet"/>
+      <w:lvlText w:val=""/>
+      <w:lvlJc w:val="left"/>
+      <w:pPr>
+        <w:tabs>
+          <w:tab w:val="num" w:pos="4320"/>
+        </w:tabs>
+        <w:ind w:left="4320" w:hanging="360"/>
+      </w:pPr>
+      <w:rPr>
+        <w:rFonts w:ascii="Wingdings" w:hAnsi="Wingdings" w:hint="default"/>
+        <w:sz w:val="20"/>
+      </w:rPr>
+    </w:lvl>
+    <w:lvl w:ilvl="6" w:tentative="1">
+      <w:start w:val="1"/>
+      <w:numFmt w:val="bullet"/>
+      <w:lvlText w:val=""/>
+      <w:lvlJc w:val="left"/>
+      <w:pPr>
+        <w:tabs>
+          <w:tab w:val="num" w:pos="5040"/>
+        </w:tabs>
+        <w:ind w:left="5040" w:hanging="360"/>
+      </w:pPr>
+      <w:rPr>
+        <w:rFonts w:ascii="Wingdings" w:hAnsi="Wingdings" w:hint="default"/>
+        <w:sz w:val="20"/>
+      </w:rPr>
+    </w:lvl>
+    <w:lvl w:ilvl="7" w:tentative="1">
+      <w:start w:val="1"/>
+      <w:numFmt w:val="bullet"/>
+      <w:lvlText w:val=""/>
+      <w:lvlJc w:val="left"/>
+      <w:pPr>
+        <w:tabs>
+          <w:tab w:val="num" w:pos="5760"/>
+        </w:tabs>
+        <w:ind w:left="5760" w:hanging="360"/>
+      </w:pPr>
+      <w:rPr>
+        <w:rFonts w:ascii="Wingdings" w:hAnsi="Wingdings" w:hint="default"/>
+        <w:sz w:val="20"/>
+      </w:rPr>
+    </w:lvl>
+    <w:lvl w:ilvl="8" w:tentative="1">
+      <w:start w:val="1"/>
+      <w:numFmt w:val="bullet"/>
+      <w:lvlText w:val=""/>
+      <w:lvlJc w:val="left"/>
+      <w:pPr>
+        <w:tabs>
+          <w:tab w:val="num" w:pos="6480"/>
+        </w:tabs>
+        <w:ind w:left="6480" w:hanging="360"/>
+      </w:pPr>
+      <w:rPr>
+        <w:rFonts w:ascii="Wingdings" w:hAnsi="Wingdings" w:hint="default"/>
+        <w:sz w:val="20"/>
+      </w:rPr>
+    </w:lvl>
+  </w:abstractNum>
+  <w:abstractNum w:abstractNumId="1" w15:restartNumberingAfterBreak="0">
+    <w:nsid w:val="195920F3"/>
+    <w:multiLevelType w:val="multilevel"/>
+    <w:tmpl w:val="A466844C"/>
+    <w:lvl w:ilvl="0">
+      <w:start w:val="1"/>
+      <w:numFmt w:val="bullet"/>
+      <w:lvlText w:val=""/>
+      <w:lvlJc w:val="left"/>
+      <w:pPr>
+        <w:tabs>
+          <w:tab w:val="num" w:pos="720"/>
+        </w:tabs>
+        <w:ind w:left="720" w:hanging="360"/>
+      </w:pPr>
+      <w:rPr>
+        <w:rFonts w:ascii="Symbol" w:hAnsi="Symbol" w:hint="default"/>
+        <w:sz w:val="20"/>
+      </w:rPr>
+    </w:lvl>
+    <w:lvl w:ilvl="1" w:tentative="1">
+      <w:start w:val="1"/>
+      <w:numFmt w:val="bullet"/>
+      <w:lvlText w:val="o"/>
+      <w:lvlJc w:val="left"/>
+      <w:pPr>
+        <w:tabs>
+          <w:tab w:val="num" w:pos="1440"/>
+        </w:tabs>
+        <w:ind w:left="1440" w:hanging="360"/>
+      </w:pPr>
+      <w:rPr>
+        <w:rFonts w:ascii="Courier New" w:hAnsi="Courier New" w:hint="default"/>
+        <w:sz w:val="20"/>
+      </w:rPr>
+    </w:lvl>
+    <w:lvl w:ilvl="2" w:tentative="1">
+      <w:start w:val="1"/>
+      <w:numFmt w:val="bullet"/>
+      <w:lvlText w:val=""/>
+      <w:lvlJc w:val="left"/>
+      <w:pPr>
+        <w:tabs>
+          <w:tab w:val="num" w:pos="2160"/>
+        </w:tabs>
+        <w:ind w:left="2160" w:hanging="360"/>
+      </w:pPr>
+      <w:rPr>
+        <w:rFonts w:ascii="Wingdings" w:hAnsi="Wingdings" w:hint="default"/>
+        <w:sz w:val="20"/>
+      </w:rPr>
+    </w:lvl>
+    <w:lvl w:ilvl="3" w:tentative="1">
+      <w:start w:val="1"/>
+      <w:numFmt w:val="bullet"/>
+      <w:lvlText w:val=""/>
+      <w:lvlJc w:val="left"/>
+      <w:pPr>
+        <w:tabs>
+          <w:tab w:val="num" w:pos="2880"/>
+        </w:tabs>
+        <w:ind w:left="2880" w:hanging="360"/>
+      </w:pPr>
+      <w:rPr>
+        <w:rFonts w:ascii="Wingdings" w:hAnsi="Wingdings" w:hint="default"/>
+        <w:sz w:val="20"/>
+      </w:rPr>
+    </w:lvl>
+    <w:lvl w:ilvl="4" w:tentative="1">
+      <w:start w:val="1"/>
+      <w:numFmt w:val="bullet"/>
+      <w:lvlText w:val=""/>
+      <w:lvlJc w:val="left"/>
+      <w:pPr>
+        <w:tabs>
+          <w:tab w:val="num" w:pos="3600"/>
+        </w:tabs>
+        <w:ind w:left="3600" w:hanging="360"/>
+      </w:pPr>
+      <w:rPr>
+        <w:rFonts w:ascii="Wingdings" w:hAnsi="Wingdings" w:hint="default"/>
+        <w:sz w:val="20"/>
+      </w:rPr>
+    </w:lvl>
+    <w:lvl w:ilvl="5" w:tentative="1">
+      <w:start w:val="1"/>
+      <w:numFmt w:val="bullet"/>
+      <w:lvlText w:val=""/>
+      <w:lvlJc w:val="left"/>
+      <w:pPr>
+        <w:tabs>
+          <w:tab w:val="num" w:pos="4320"/>
+        </w:tabs>
+        <w:ind w:left="4320" w:hanging="360"/>
+      </w:pPr>
+      <w:rPr>
+        <w:rFonts w:ascii="Wingdings" w:hAnsi="Wingdings" w:hint="default"/>
+        <w:sz w:val="20"/>
+      </w:rPr>
+    </w:lvl>
+    <w:lvl w:ilvl="6" w:tentative="1">
+      <w:start w:val="1"/>
+      <w:numFmt w:val="bullet"/>
+      <w:lvlText w:val=""/>
+      <w:lvlJc w:val="left"/>
+      <w:pPr>
+        <w:tabs>
+          <w:tab w:val="num" w:pos="5040"/>
+        </w:tabs>
+        <w:ind w:left="5040" w:hanging="360"/>
+      </w:pPr>
+      <w:rPr>
+        <w:rFonts w:ascii="Wingdings" w:hAnsi="Wingdings" w:hint="default"/>
+        <w:sz w:val="20"/>
+      </w:rPr>
+    </w:lvl>
+    <w:lvl w:ilvl="7" w:tentative="1">
+      <w:start w:val="1"/>
+      <w:numFmt w:val="bullet"/>
+      <w:lvlText w:val=""/>
+      <w:lvlJc w:val="left"/>
+      <w:pPr>
+        <w:tabs>
+          <w:tab w:val="num" w:pos="5760"/>
+        </w:tabs>
+        <w:ind w:left="5760" w:hanging="360"/>
+      </w:pPr>
+      <w:rPr>
+        <w:rFonts w:ascii="Wingdings" w:hAnsi="Wingdings" w:hint="default"/>
+        <w:sz w:val="20"/>
+      </w:rPr>
+    </w:lvl>
+    <w:lvl w:ilvl="8" w:tentative="1">
+      <w:start w:val="1"/>
+      <w:numFmt w:val="bullet"/>
+      <w:lvlText w:val=""/>
+      <w:lvlJc w:val="left"/>
+      <w:pPr>
+        <w:tabs>
+          <w:tab w:val="num" w:pos="6480"/>
+        </w:tabs>
+        <w:ind w:left="6480" w:hanging="360"/>
+      </w:pPr>
+      <w:rPr>
+        <w:rFonts w:ascii="Wingdings" w:hAnsi="Wingdings" w:hint="default"/>
+        <w:sz w:val="20"/>
+      </w:rPr>
+    </w:lvl>
+  </w:abstractNum>
+  <w:abstractNum w:abstractNumId="2" w15:restartNumberingAfterBreak="0">
     <w:nsid w:val="2CB55F26"/>
     <w:multiLevelType w:val="multilevel"/>
     <w:tmpl w:val="1DA6E84A"/>
@@ -557,7 +1188,7 @@
       </w:rPr>
     </w:lvl>
   </w:abstractNum>
-  <w:abstractNum w:abstractNumId="1" w15:restartNumberingAfterBreak="0">
+  <w:abstractNum w:abstractNumId="3" w15:restartNumberingAfterBreak="0">
     <w:nsid w:val="386415EA"/>
     <w:multiLevelType w:val="multilevel"/>
     <w:tmpl w:val="ECAAD082"/>
@@ -706,11 +1337,169 @@
       </w:rPr>
     </w:lvl>
   </w:abstractNum>
+  <w:abstractNum w:abstractNumId="4" w15:restartNumberingAfterBreak="0">
+    <w:nsid w:val="42365D85"/>
+    <w:multiLevelType w:val="multilevel"/>
+    <w:tmpl w:val="F4608B84"/>
+    <w:lvl w:ilvl="0">
+      <w:start w:val="1"/>
+      <w:numFmt w:val="bullet"/>
+      <w:lvlText w:val=""/>
+      <w:lvlJc w:val="left"/>
+      <w:pPr>
+        <w:tabs>
+          <w:tab w:val="num" w:pos="720"/>
+        </w:tabs>
+        <w:ind w:left="720" w:hanging="360"/>
+      </w:pPr>
+      <w:rPr>
+        <w:rFonts w:ascii="Symbol" w:hAnsi="Symbol" w:hint="default"/>
+        <w:sz w:val="20"/>
+      </w:rPr>
+    </w:lvl>
+    <w:lvl w:ilvl="1" w:tentative="1">
+      <w:start w:val="1"/>
+      <w:numFmt w:val="bullet"/>
+      <w:lvlText w:val="o"/>
+      <w:lvlJc w:val="left"/>
+      <w:pPr>
+        <w:tabs>
+          <w:tab w:val="num" w:pos="1440"/>
+        </w:tabs>
+        <w:ind w:left="1440" w:hanging="360"/>
+      </w:pPr>
+      <w:rPr>
+        <w:rFonts w:ascii="Courier New" w:hAnsi="Courier New" w:hint="default"/>
+        <w:sz w:val="20"/>
+      </w:rPr>
+    </w:lvl>
+    <w:lvl w:ilvl="2" w:tentative="1">
+      <w:start w:val="1"/>
+      <w:numFmt w:val="bullet"/>
+      <w:lvlText w:val=""/>
+      <w:lvlJc w:val="left"/>
+      <w:pPr>
+        <w:tabs>
+          <w:tab w:val="num" w:pos="2160"/>
+        </w:tabs>
+        <w:ind w:left="2160" w:hanging="360"/>
+      </w:pPr>
+      <w:rPr>
+        <w:rFonts w:ascii="Wingdings" w:hAnsi="Wingdings" w:hint="default"/>
+        <w:sz w:val="20"/>
+      </w:rPr>
+    </w:lvl>
+    <w:lvl w:ilvl="3" w:tentative="1">
+      <w:start w:val="1"/>
+      <w:numFmt w:val="bullet"/>
+      <w:lvlText w:val=""/>
+      <w:lvlJc w:val="left"/>
+      <w:pPr>
+        <w:tabs>
+          <w:tab w:val="num" w:pos="2880"/>
+        </w:tabs>
+        <w:ind w:left="2880" w:hanging="360"/>
+      </w:pPr>
+      <w:rPr>
+        <w:rFonts w:ascii="Wingdings" w:hAnsi="Wingdings" w:hint="default"/>
+        <w:sz w:val="20"/>
+      </w:rPr>
+    </w:lvl>
+    <w:lvl w:ilvl="4" w:tentative="1">
+      <w:start w:val="1"/>
+      <w:numFmt w:val="bullet"/>
+      <w:lvlText w:val=""/>
+      <w:lvlJc w:val="left"/>
+      <w:pPr>
+        <w:tabs>
+          <w:tab w:val="num" w:pos="3600"/>
+        </w:tabs>
+        <w:ind w:left="3600" w:hanging="360"/>
+      </w:pPr>
+      <w:rPr>
+        <w:rFonts w:ascii="Wingdings" w:hAnsi="Wingdings" w:hint="default"/>
+        <w:sz w:val="20"/>
+      </w:rPr>
+    </w:lvl>
+    <w:lvl w:ilvl="5" w:tentative="1">
+      <w:start w:val="1"/>
+      <w:numFmt w:val="bullet"/>
+      <w:lvlText w:val=""/>
+      <w:lvlJc w:val="left"/>
+      <w:pPr>
+        <w:tabs>
+          <w:tab w:val="num" w:pos="4320"/>
+        </w:tabs>
+        <w:ind w:left="4320" w:hanging="360"/>
+      </w:pPr>
+      <w:rPr>
+        <w:rFonts w:ascii="Wingdings" w:hAnsi="Wingdings" w:hint="default"/>
+        <w:sz w:val="20"/>
+      </w:rPr>
+    </w:lvl>
+    <w:lvl w:ilvl="6" w:tentative="1">
+      <w:start w:val="1"/>
+      <w:numFmt w:val="bullet"/>
+      <w:lvlText w:val=""/>
+      <w:lvlJc w:val="left"/>
+      <w:pPr>
+        <w:tabs>
+          <w:tab w:val="num" w:pos="5040"/>
+        </w:tabs>
+        <w:ind w:left="5040" w:hanging="360"/>
+      </w:pPr>
+      <w:rPr>
+        <w:rFonts w:ascii="Wingdings" w:hAnsi="Wingdings" w:hint="default"/>
+        <w:sz w:val="20"/>
+      </w:rPr>
+    </w:lvl>
+    <w:lvl w:ilvl="7" w:tentative="1">
+      <w:start w:val="1"/>
+      <w:numFmt w:val="bullet"/>
+      <w:lvlText w:val=""/>
+      <w:lvlJc w:val="left"/>
+      <w:pPr>
+        <w:tabs>
+          <w:tab w:val="num" w:pos="5760"/>
+        </w:tabs>
+        <w:ind w:left="5760" w:hanging="360"/>
+      </w:pPr>
+      <w:rPr>
+        <w:rFonts w:ascii="Wingdings" w:hAnsi="Wingdings" w:hint="default"/>
+        <w:sz w:val="20"/>
+      </w:rPr>
+    </w:lvl>
+    <w:lvl w:ilvl="8" w:tentative="1">
+      <w:start w:val="1"/>
+      <w:numFmt w:val="bullet"/>
+      <w:lvlText w:val=""/>
+      <w:lvlJc w:val="left"/>
+      <w:pPr>
+        <w:tabs>
+          <w:tab w:val="num" w:pos="6480"/>
+        </w:tabs>
+        <w:ind w:left="6480" w:hanging="360"/>
+      </w:pPr>
+      <w:rPr>
+        <w:rFonts w:ascii="Wingdings" w:hAnsi="Wingdings" w:hint="default"/>
+        <w:sz w:val="20"/>
+      </w:rPr>
+    </w:lvl>
+  </w:abstractNum>
   <w:num w:numId="1" w16cid:durableId="1582252451">
-    <w:abstractNumId w:val="1"/>
+    <w:abstractNumId w:val="3"/>
   </w:num>
   <w:num w:numId="2" w16cid:durableId="263076791">
+    <w:abstractNumId w:val="2"/>
+  </w:num>
+  <w:num w:numId="3" w16cid:durableId="1805003375">
+    <w:abstractNumId w:val="4"/>
+  </w:num>
+  <w:num w:numId="4" w16cid:durableId="1316104781">
     <w:abstractNumId w:val="0"/>
+  </w:num>
+  <w:num w:numId="5" w16cid:durableId="1870559211">
+    <w:abstractNumId w:val="1"/>
   </w:num>
 </w:numbering>
 </file>
@@ -1318,7 +2107,6 @@
   <w:style w:type="character" w:default="1" w:styleId="DefaultParagraphFont">
     <w:name w:val="Default Paragraph Font"/>
     <w:uiPriority w:val="1"/>
-    <w:semiHidden/>
     <w:unhideWhenUsed/>
   </w:style>
   <w:style w:type="table" w:default="1" w:styleId="TableNormal">

</xml_diff>